<commit_message>
Tarea 4 Despliegue Terminada
</commit_message>
<xml_diff>
--- a/Tema 1/Tarea 4/Task4_Unit1_jorgeArcoya.docx
+++ b/Tema 1/Tarea 4/Task4_Unit1_jorgeArcoya.docx
@@ -2421,14 +2421,27 @@
                             <w:r>
                               <w:t xml:space="preserve">Picture </w:t>
                             </w:r>
-                            <w:fldSimple w:instr=" SEQ Picture \* ARABIC ">
-                              <w:r>
-                                <w:rPr>
-                                  <w:noProof/>
-                                </w:rPr>
-                                <w:t>1</w:t>
-                              </w:r>
-                            </w:fldSimple>
+                            <w:r>
+                              <w:fldChar w:fldCharType="begin"/>
+                            </w:r>
+                            <w:r>
+                              <w:instrText xml:space="preserve"> SEQ Picture \* ARABIC </w:instrText>
+                            </w:r>
+                            <w:r>
+                              <w:fldChar w:fldCharType="separate"/>
+                            </w:r>
+                            <w:r>
+                              <w:rPr>
+                                <w:noProof/>
+                              </w:rPr>
+                              <w:t>1</w:t>
+                            </w:r>
+                            <w:r>
+                              <w:rPr>
+                                <w:noProof/>
+                              </w:rPr>
+                              <w:fldChar w:fldCharType="end"/>
+                            </w:r>
                             <w:r>
                               <w:t xml:space="preserve"> </w:t>
                             </w:r>
@@ -2483,14 +2496,27 @@
                       <w:r>
                         <w:t xml:space="preserve">Picture </w:t>
                       </w:r>
-                      <w:fldSimple w:instr=" SEQ Picture \* ARABIC ">
-                        <w:r>
-                          <w:rPr>
-                            <w:noProof/>
-                          </w:rPr>
-                          <w:t>1</w:t>
-                        </w:r>
-                      </w:fldSimple>
+                      <w:r>
+                        <w:fldChar w:fldCharType="begin"/>
+                      </w:r>
+                      <w:r>
+                        <w:instrText xml:space="preserve"> SEQ Picture \* ARABIC </w:instrText>
+                      </w:r>
+                      <w:r>
+                        <w:fldChar w:fldCharType="separate"/>
+                      </w:r>
+                      <w:r>
+                        <w:rPr>
+                          <w:noProof/>
+                        </w:rPr>
+                        <w:t>1</w:t>
+                      </w:r>
+                      <w:r>
+                        <w:rPr>
+                          <w:noProof/>
+                        </w:rPr>
+                        <w:fldChar w:fldCharType="end"/>
+                      </w:r>
                       <w:r>
                         <w:t xml:space="preserve"> </w:t>
                       </w:r>
@@ -2678,14 +2704,27 @@
                             <w:r>
                               <w:t xml:space="preserve">Picture </w:t>
                             </w:r>
-                            <w:fldSimple w:instr=" SEQ Picture \* ARABIC ">
-                              <w:r>
-                                <w:rPr>
-                                  <w:noProof/>
-                                </w:rPr>
-                                <w:t>2</w:t>
-                              </w:r>
-                            </w:fldSimple>
+                            <w:r>
+                              <w:fldChar w:fldCharType="begin"/>
+                            </w:r>
+                            <w:r>
+                              <w:instrText xml:space="preserve"> SEQ Picture \* ARABIC </w:instrText>
+                            </w:r>
+                            <w:r>
+                              <w:fldChar w:fldCharType="separate"/>
+                            </w:r>
+                            <w:r>
+                              <w:rPr>
+                                <w:noProof/>
+                              </w:rPr>
+                              <w:t>2</w:t>
+                            </w:r>
+                            <w:r>
+                              <w:rPr>
+                                <w:noProof/>
+                              </w:rPr>
+                              <w:fldChar w:fldCharType="end"/>
+                            </w:r>
                             <w:r>
                               <w:t xml:space="preserve"> Search </w:t>
                             </w:r>
@@ -2728,14 +2767,27 @@
                       <w:r>
                         <w:t xml:space="preserve">Picture </w:t>
                       </w:r>
-                      <w:fldSimple w:instr=" SEQ Picture \* ARABIC ">
-                        <w:r>
-                          <w:rPr>
-                            <w:noProof/>
-                          </w:rPr>
-                          <w:t>2</w:t>
-                        </w:r>
-                      </w:fldSimple>
+                      <w:r>
+                        <w:fldChar w:fldCharType="begin"/>
+                      </w:r>
+                      <w:r>
+                        <w:instrText xml:space="preserve"> SEQ Picture \* ARABIC </w:instrText>
+                      </w:r>
+                      <w:r>
+                        <w:fldChar w:fldCharType="separate"/>
+                      </w:r>
+                      <w:r>
+                        <w:rPr>
+                          <w:noProof/>
+                        </w:rPr>
+                        <w:t>2</w:t>
+                      </w:r>
+                      <w:r>
+                        <w:rPr>
+                          <w:noProof/>
+                        </w:rPr>
+                        <w:fldChar w:fldCharType="end"/>
+                      </w:r>
                       <w:r>
                         <w:t xml:space="preserve"> Search </w:t>
                       </w:r>
@@ -3182,14 +3234,27 @@
                             <w:r>
                               <w:t xml:space="preserve">Picture </w:t>
                             </w:r>
-                            <w:fldSimple w:instr=" SEQ Picture \* ARABIC ">
-                              <w:r>
-                                <w:rPr>
-                                  <w:noProof/>
-                                </w:rPr>
-                                <w:t>3</w:t>
-                              </w:r>
-                            </w:fldSimple>
+                            <w:r>
+                              <w:fldChar w:fldCharType="begin"/>
+                            </w:r>
+                            <w:r>
+                              <w:instrText xml:space="preserve"> SEQ Picture \* ARABIC </w:instrText>
+                            </w:r>
+                            <w:r>
+                              <w:fldChar w:fldCharType="separate"/>
+                            </w:r>
+                            <w:r>
+                              <w:rPr>
+                                <w:noProof/>
+                              </w:rPr>
+                              <w:t>3</w:t>
+                            </w:r>
+                            <w:r>
+                              <w:rPr>
+                                <w:noProof/>
+                              </w:rPr>
+                              <w:fldChar w:fldCharType="end"/>
+                            </w:r>
                             <w:r>
                               <w:t xml:space="preserve"> </w:t>
                             </w:r>
@@ -3240,14 +3305,27 @@
                       <w:r>
                         <w:t xml:space="preserve">Picture </w:t>
                       </w:r>
-                      <w:fldSimple w:instr=" SEQ Picture \* ARABIC ">
-                        <w:r>
-                          <w:rPr>
-                            <w:noProof/>
-                          </w:rPr>
-                          <w:t>3</w:t>
-                        </w:r>
-                      </w:fldSimple>
+                      <w:r>
+                        <w:fldChar w:fldCharType="begin"/>
+                      </w:r>
+                      <w:r>
+                        <w:instrText xml:space="preserve"> SEQ Picture \* ARABIC </w:instrText>
+                      </w:r>
+                      <w:r>
+                        <w:fldChar w:fldCharType="separate"/>
+                      </w:r>
+                      <w:r>
+                        <w:rPr>
+                          <w:noProof/>
+                        </w:rPr>
+                        <w:t>3</w:t>
+                      </w:r>
+                      <w:r>
+                        <w:rPr>
+                          <w:noProof/>
+                        </w:rPr>
+                        <w:fldChar w:fldCharType="end"/>
+                      </w:r>
                       <w:r>
                         <w:t xml:space="preserve"> </w:t>
                       </w:r>
@@ -4160,14 +4238,27 @@
                             <w:r>
                               <w:t xml:space="preserve">Picture </w:t>
                             </w:r>
-                            <w:fldSimple w:instr=" SEQ Picture \* ARABIC ">
-                              <w:r>
-                                <w:rPr>
-                                  <w:noProof/>
-                                </w:rPr>
-                                <w:t>4</w:t>
-                              </w:r>
-                            </w:fldSimple>
+                            <w:r>
+                              <w:fldChar w:fldCharType="begin"/>
+                            </w:r>
+                            <w:r>
+                              <w:instrText xml:space="preserve"> SEQ Picture \* ARABIC </w:instrText>
+                            </w:r>
+                            <w:r>
+                              <w:fldChar w:fldCharType="separate"/>
+                            </w:r>
+                            <w:r>
+                              <w:rPr>
+                                <w:noProof/>
+                              </w:rPr>
+                              <w:t>4</w:t>
+                            </w:r>
+                            <w:r>
+                              <w:rPr>
+                                <w:noProof/>
+                              </w:rPr>
+                              <w:fldChar w:fldCharType="end"/>
+                            </w:r>
                             <w:r>
                               <w:t xml:space="preserve"> JDK </w:t>
                             </w:r>
@@ -4210,14 +4301,27 @@
                       <w:r>
                         <w:t xml:space="preserve">Picture </w:t>
                       </w:r>
-                      <w:fldSimple w:instr=" SEQ Picture \* ARABIC ">
-                        <w:r>
-                          <w:rPr>
-                            <w:noProof/>
-                          </w:rPr>
-                          <w:t>4</w:t>
-                        </w:r>
-                      </w:fldSimple>
+                      <w:r>
+                        <w:fldChar w:fldCharType="begin"/>
+                      </w:r>
+                      <w:r>
+                        <w:instrText xml:space="preserve"> SEQ Picture \* ARABIC </w:instrText>
+                      </w:r>
+                      <w:r>
+                        <w:fldChar w:fldCharType="separate"/>
+                      </w:r>
+                      <w:r>
+                        <w:rPr>
+                          <w:noProof/>
+                        </w:rPr>
+                        <w:t>4</w:t>
+                      </w:r>
+                      <w:r>
+                        <w:rPr>
+                          <w:noProof/>
+                        </w:rPr>
+                        <w:fldChar w:fldCharType="end"/>
+                      </w:r>
                       <w:r>
                         <w:t xml:space="preserve"> JDK </w:t>
                       </w:r>
@@ -4314,14 +4418,27 @@
                             <w:r>
                               <w:t xml:space="preserve">Picture </w:t>
                             </w:r>
-                            <w:fldSimple w:instr=" SEQ Picture \* ARABIC ">
-                              <w:r>
-                                <w:rPr>
-                                  <w:noProof/>
-                                </w:rPr>
-                                <w:t>5</w:t>
-                              </w:r>
-                            </w:fldSimple>
+                            <w:r>
+                              <w:fldChar w:fldCharType="begin"/>
+                            </w:r>
+                            <w:r>
+                              <w:instrText xml:space="preserve"> SEQ Picture \* ARABIC </w:instrText>
+                            </w:r>
+                            <w:r>
+                              <w:fldChar w:fldCharType="separate"/>
+                            </w:r>
+                            <w:r>
+                              <w:rPr>
+                                <w:noProof/>
+                              </w:rPr>
+                              <w:t>5</w:t>
+                            </w:r>
+                            <w:r>
+                              <w:rPr>
+                                <w:noProof/>
+                              </w:rPr>
+                              <w:fldChar w:fldCharType="end"/>
+                            </w:r>
                             <w:r>
                               <w:t xml:space="preserve"> Change </w:t>
                             </w:r>
@@ -4364,14 +4481,27 @@
                       <w:r>
                         <w:t xml:space="preserve">Picture </w:t>
                       </w:r>
-                      <w:fldSimple w:instr=" SEQ Picture \* ARABIC ">
-                        <w:r>
-                          <w:rPr>
-                            <w:noProof/>
-                          </w:rPr>
-                          <w:t>5</w:t>
-                        </w:r>
-                      </w:fldSimple>
+                      <w:r>
+                        <w:fldChar w:fldCharType="begin"/>
+                      </w:r>
+                      <w:r>
+                        <w:instrText xml:space="preserve"> SEQ Picture \* ARABIC </w:instrText>
+                      </w:r>
+                      <w:r>
+                        <w:fldChar w:fldCharType="separate"/>
+                      </w:r>
+                      <w:r>
+                        <w:rPr>
+                          <w:noProof/>
+                        </w:rPr>
+                        <w:t>5</w:t>
+                      </w:r>
+                      <w:r>
+                        <w:rPr>
+                          <w:noProof/>
+                        </w:rPr>
+                        <w:fldChar w:fldCharType="end"/>
+                      </w:r>
                       <w:r>
                         <w:t xml:space="preserve"> Change </w:t>
                       </w:r>
@@ -5137,563 +5267,159 @@
           <w:szCs w:val="24"/>
         </w:rPr>
       </w:pPr>
-      <w:proofErr w:type="spellStart"/>
-      <w:r>
-        <w:rPr>
-          <w:sz w:val="24"/>
-          <w:szCs w:val="24"/>
+      <w:r>
+        <w:rPr>
+          <w:noProof/>
         </w:rPr>
         <w:lastRenderedPageBreak/>
-        <w:t>Then</w:t>
-      </w:r>
-      <w:proofErr w:type="spellEnd"/>
-      <w:r>
-        <w:rPr>
-          <w:sz w:val="24"/>
-          <w:szCs w:val="24"/>
-        </w:rPr>
-        <w:t xml:space="preserve"> </w:t>
-      </w:r>
-      <w:proofErr w:type="spellStart"/>
-      <w:r>
-        <w:rPr>
-          <w:sz w:val="24"/>
-          <w:szCs w:val="24"/>
-        </w:rPr>
-        <w:t>you</w:t>
-      </w:r>
-      <w:proofErr w:type="spellEnd"/>
-      <w:r>
-        <w:rPr>
-          <w:sz w:val="24"/>
-          <w:szCs w:val="24"/>
-        </w:rPr>
-        <w:t xml:space="preserve"> </w:t>
-      </w:r>
-      <w:proofErr w:type="spellStart"/>
-      <w:r>
-        <w:rPr>
-          <w:sz w:val="24"/>
-          <w:szCs w:val="24"/>
-        </w:rPr>
-        <w:t>have</w:t>
-      </w:r>
-      <w:proofErr w:type="spellEnd"/>
-      <w:r>
-        <w:rPr>
-          <w:sz w:val="24"/>
-          <w:szCs w:val="24"/>
-        </w:rPr>
-        <w:t xml:space="preserve"> to open a file to </w:t>
-      </w:r>
-      <w:proofErr w:type="spellStart"/>
-      <w:r>
-        <w:rPr>
-          <w:sz w:val="24"/>
-          <w:szCs w:val="24"/>
-        </w:rPr>
-        <w:t>create</w:t>
-      </w:r>
-      <w:proofErr w:type="spellEnd"/>
-      <w:r>
-        <w:rPr>
-          <w:sz w:val="24"/>
-          <w:szCs w:val="24"/>
-        </w:rPr>
-        <w:t xml:space="preserve"> </w:t>
-      </w:r>
-      <w:proofErr w:type="spellStart"/>
-      <w:r>
-        <w:rPr>
-          <w:sz w:val="24"/>
-          <w:szCs w:val="24"/>
-        </w:rPr>
-        <w:t>an</w:t>
-      </w:r>
-      <w:proofErr w:type="spellEnd"/>
-      <w:r>
-        <w:rPr>
-          <w:sz w:val="24"/>
-          <w:szCs w:val="24"/>
-        </w:rPr>
-        <w:t xml:space="preserve"> </w:t>
-      </w:r>
-      <w:proofErr w:type="spellStart"/>
-      <w:r>
-        <w:rPr>
-          <w:sz w:val="24"/>
-          <w:szCs w:val="24"/>
-        </w:rPr>
-        <w:t>environment</w:t>
-      </w:r>
-      <w:proofErr w:type="spellEnd"/>
-      <w:r>
-        <w:rPr>
-          <w:sz w:val="24"/>
-          <w:szCs w:val="24"/>
-        </w:rPr>
-        <w:t xml:space="preserve"> variable to </w:t>
-      </w:r>
-      <w:proofErr w:type="spellStart"/>
-      <w:r>
-        <w:rPr>
-          <w:sz w:val="24"/>
-          <w:szCs w:val="24"/>
-        </w:rPr>
-        <w:t>indicate</w:t>
-      </w:r>
-      <w:proofErr w:type="spellEnd"/>
-      <w:r>
-        <w:rPr>
-          <w:sz w:val="24"/>
-          <w:szCs w:val="24"/>
-        </w:rPr>
-        <w:t xml:space="preserve"> </w:t>
-      </w:r>
-      <w:proofErr w:type="spellStart"/>
-      <w:r>
-        <w:rPr>
-          <w:sz w:val="24"/>
-          <w:szCs w:val="24"/>
-        </w:rPr>
-        <w:t>where</w:t>
-      </w:r>
-      <w:proofErr w:type="spellEnd"/>
-      <w:r>
-        <w:rPr>
-          <w:sz w:val="24"/>
-          <w:szCs w:val="24"/>
-        </w:rPr>
-        <w:t xml:space="preserve"> </w:t>
-      </w:r>
-      <w:proofErr w:type="spellStart"/>
-      <w:r>
-        <w:rPr>
-          <w:sz w:val="24"/>
-          <w:szCs w:val="24"/>
-        </w:rPr>
-        <w:t>it</w:t>
-      </w:r>
-      <w:proofErr w:type="spellEnd"/>
-      <w:r>
-        <w:rPr>
-          <w:sz w:val="24"/>
-          <w:szCs w:val="24"/>
-        </w:rPr>
-        <w:t xml:space="preserve"> has </w:t>
-      </w:r>
-      <w:proofErr w:type="spellStart"/>
-      <w:r>
-        <w:rPr>
-          <w:sz w:val="24"/>
-          <w:szCs w:val="24"/>
-        </w:rPr>
-        <w:t>been</w:t>
-      </w:r>
-      <w:proofErr w:type="spellEnd"/>
-      <w:r>
-        <w:rPr>
-          <w:sz w:val="24"/>
-          <w:szCs w:val="24"/>
-        </w:rPr>
-        <w:t xml:space="preserve"> </w:t>
-      </w:r>
-      <w:proofErr w:type="spellStart"/>
-      <w:r>
-        <w:rPr>
-          <w:sz w:val="24"/>
-          <w:szCs w:val="24"/>
-        </w:rPr>
-        <w:t>installed</w:t>
-      </w:r>
-      <w:proofErr w:type="spellEnd"/>
-      <w:r>
-        <w:rPr>
-          <w:sz w:val="24"/>
-          <w:szCs w:val="24"/>
-        </w:rPr>
-        <w:t xml:space="preserve">, and add to the PATH variable the </w:t>
-      </w:r>
-      <w:proofErr w:type="spellStart"/>
-      <w:r>
-        <w:rPr>
-          <w:sz w:val="24"/>
-          <w:szCs w:val="24"/>
-        </w:rPr>
-        <w:t>directory</w:t>
-      </w:r>
-      <w:proofErr w:type="spellEnd"/>
-      <w:r>
-        <w:rPr>
-          <w:sz w:val="24"/>
-          <w:szCs w:val="24"/>
-        </w:rPr>
-        <w:t xml:space="preserve"> </w:t>
-      </w:r>
-      <w:proofErr w:type="spellStart"/>
-      <w:r>
-        <w:rPr>
-          <w:sz w:val="24"/>
-          <w:szCs w:val="24"/>
-        </w:rPr>
-        <w:t>where</w:t>
-      </w:r>
-      <w:proofErr w:type="spellEnd"/>
-      <w:r>
-        <w:rPr>
-          <w:sz w:val="24"/>
-          <w:szCs w:val="24"/>
-        </w:rPr>
-        <w:t xml:space="preserve"> the </w:t>
-      </w:r>
-      <w:proofErr w:type="spellStart"/>
-      <w:r>
-        <w:rPr>
-          <w:sz w:val="24"/>
-          <w:szCs w:val="24"/>
-        </w:rPr>
-        <w:t>binary</w:t>
-      </w:r>
-      <w:proofErr w:type="spellEnd"/>
-      <w:r>
-        <w:rPr>
-          <w:sz w:val="24"/>
-          <w:szCs w:val="24"/>
-        </w:rPr>
-        <w:t xml:space="preserve"> files are </w:t>
-      </w:r>
-      <w:proofErr w:type="spellStart"/>
-      <w:r>
-        <w:rPr>
-          <w:sz w:val="24"/>
-          <w:szCs w:val="24"/>
-        </w:rPr>
-        <w:t>located</w:t>
-      </w:r>
-      <w:proofErr w:type="spellEnd"/>
-      <w:r>
-        <w:rPr>
-          <w:sz w:val="24"/>
-          <w:szCs w:val="24"/>
-        </w:rPr>
-        <w:t xml:space="preserve"> so </w:t>
-      </w:r>
-      <w:proofErr w:type="spellStart"/>
-      <w:r>
-        <w:rPr>
-          <w:sz w:val="24"/>
-          <w:szCs w:val="24"/>
-        </w:rPr>
-        <w:t>that</w:t>
-      </w:r>
-      <w:proofErr w:type="spellEnd"/>
-      <w:r>
-        <w:rPr>
-          <w:sz w:val="24"/>
-          <w:szCs w:val="24"/>
-        </w:rPr>
-        <w:t xml:space="preserve"> </w:t>
-      </w:r>
-      <w:proofErr w:type="spellStart"/>
-      <w:r>
-        <w:rPr>
-          <w:sz w:val="24"/>
-          <w:szCs w:val="24"/>
-        </w:rPr>
-        <w:t>they</w:t>
-      </w:r>
-      <w:proofErr w:type="spellEnd"/>
-      <w:r>
-        <w:rPr>
-          <w:sz w:val="24"/>
-          <w:szCs w:val="24"/>
-        </w:rPr>
-        <w:t xml:space="preserve"> can be </w:t>
-      </w:r>
-      <w:proofErr w:type="spellStart"/>
-      <w:r>
-        <w:rPr>
-          <w:sz w:val="24"/>
-          <w:szCs w:val="24"/>
-        </w:rPr>
-        <w:t>invoked</w:t>
-      </w:r>
-      <w:proofErr w:type="spellEnd"/>
-      <w:r>
-        <w:rPr>
-          <w:sz w:val="24"/>
-          <w:szCs w:val="24"/>
-        </w:rPr>
-        <w:t xml:space="preserve"> </w:t>
-      </w:r>
-      <w:proofErr w:type="spellStart"/>
-      <w:r>
-        <w:rPr>
-          <w:sz w:val="24"/>
-          <w:szCs w:val="24"/>
-        </w:rPr>
-        <w:t>from</w:t>
-      </w:r>
-      <w:proofErr w:type="spellEnd"/>
-      <w:r>
-        <w:rPr>
-          <w:sz w:val="24"/>
-          <w:szCs w:val="24"/>
-        </w:rPr>
-        <w:t xml:space="preserve"> </w:t>
-      </w:r>
-      <w:proofErr w:type="spellStart"/>
-      <w:r>
-        <w:rPr>
-          <w:sz w:val="24"/>
-          <w:szCs w:val="24"/>
-        </w:rPr>
-        <w:t>anywhere</w:t>
-      </w:r>
-      <w:proofErr w:type="spellEnd"/>
-      <w:r>
-        <w:rPr>
-          <w:sz w:val="24"/>
-          <w:szCs w:val="24"/>
-        </w:rPr>
-        <w:t xml:space="preserve">, to open </w:t>
-      </w:r>
-      <w:proofErr w:type="spellStart"/>
-      <w:r>
-        <w:rPr>
-          <w:sz w:val="24"/>
-          <w:szCs w:val="24"/>
-        </w:rPr>
-        <w:t>it</w:t>
-      </w:r>
-      <w:proofErr w:type="spellEnd"/>
-      <w:r>
-        <w:rPr>
-          <w:sz w:val="24"/>
-          <w:szCs w:val="24"/>
-        </w:rPr>
-        <w:t xml:space="preserve"> </w:t>
-      </w:r>
-      <w:proofErr w:type="spellStart"/>
-      <w:r>
-        <w:rPr>
-          <w:sz w:val="24"/>
-          <w:szCs w:val="24"/>
-        </w:rPr>
-        <w:t>you</w:t>
-      </w:r>
-      <w:proofErr w:type="spellEnd"/>
-      <w:r>
-        <w:rPr>
-          <w:sz w:val="24"/>
-          <w:szCs w:val="24"/>
-        </w:rPr>
-        <w:t xml:space="preserve"> </w:t>
-      </w:r>
-      <w:proofErr w:type="spellStart"/>
-      <w:r>
-        <w:rPr>
-          <w:sz w:val="24"/>
-          <w:szCs w:val="24"/>
-        </w:rPr>
-        <w:t>have</w:t>
-      </w:r>
-      <w:proofErr w:type="spellEnd"/>
-      <w:r>
-        <w:rPr>
-          <w:sz w:val="24"/>
-          <w:szCs w:val="24"/>
-        </w:rPr>
-        <w:t xml:space="preserve"> to </w:t>
-      </w:r>
-      <w:proofErr w:type="spellStart"/>
-      <w:r>
-        <w:rPr>
-          <w:sz w:val="24"/>
-          <w:szCs w:val="24"/>
-        </w:rPr>
-        <w:t>put</w:t>
-      </w:r>
-      <w:proofErr w:type="spellEnd"/>
-      <w:r>
-        <w:rPr>
-          <w:sz w:val="24"/>
-          <w:szCs w:val="24"/>
-        </w:rPr>
-        <w:t xml:space="preserve"> the </w:t>
-      </w:r>
-      <w:proofErr w:type="spellStart"/>
-      <w:r>
-        <w:rPr>
-          <w:sz w:val="24"/>
-          <w:szCs w:val="24"/>
-        </w:rPr>
-        <w:t>command</w:t>
-      </w:r>
-      <w:proofErr w:type="spellEnd"/>
-      <w:r>
-        <w:rPr>
-          <w:sz w:val="24"/>
-          <w:szCs w:val="24"/>
-        </w:rPr>
-        <w:t xml:space="preserve"> </w:t>
-      </w:r>
-      <w:r>
-        <w:rPr>
-          <w:sz w:val="24"/>
-          <w:szCs w:val="24"/>
-        </w:rPr>
-        <w:t>“</w:t>
-      </w:r>
-      <w:r>
-        <w:rPr>
-          <w:sz w:val="24"/>
-          <w:szCs w:val="24"/>
-        </w:rPr>
-        <w:t>sudo nano /</w:t>
-      </w:r>
-      <w:proofErr w:type="spellStart"/>
-      <w:r>
-        <w:rPr>
-          <w:sz w:val="24"/>
-          <w:szCs w:val="24"/>
-        </w:rPr>
-        <w:t>etc</w:t>
-      </w:r>
-      <w:proofErr w:type="spellEnd"/>
-      <w:r>
-        <w:rPr>
-          <w:sz w:val="24"/>
-          <w:szCs w:val="24"/>
-        </w:rPr>
-        <w:t>/</w:t>
-      </w:r>
-      <w:proofErr w:type="spellStart"/>
-      <w:r>
-        <w:rPr>
-          <w:sz w:val="24"/>
-          <w:szCs w:val="24"/>
-        </w:rPr>
-        <w:t>profile</w:t>
-      </w:r>
-      <w:proofErr w:type="spellEnd"/>
-      <w:r>
-        <w:rPr>
-          <w:sz w:val="24"/>
-          <w:szCs w:val="24"/>
-        </w:rPr>
-        <w:t>”</w:t>
-      </w:r>
-      <w:r>
-        <w:rPr>
-          <w:sz w:val="24"/>
-          <w:szCs w:val="24"/>
-        </w:rPr>
-        <w:t xml:space="preserve">, </w:t>
-      </w:r>
-      <w:proofErr w:type="spellStart"/>
-      <w:r>
-        <w:rPr>
-          <w:sz w:val="24"/>
-          <w:szCs w:val="24"/>
-        </w:rPr>
-        <w:t>image</w:t>
-      </w:r>
-      <w:proofErr w:type="spellEnd"/>
-      <w:r>
-        <w:rPr>
-          <w:sz w:val="24"/>
-          <w:szCs w:val="24"/>
-        </w:rPr>
-        <w:t xml:space="preserve"> </w:t>
-      </w:r>
-      <w:r>
-        <w:rPr>
-          <w:sz w:val="24"/>
-          <w:szCs w:val="24"/>
-        </w:rPr>
-        <w:t>6</w:t>
-      </w:r>
-      <w:r>
-        <w:rPr>
-          <w:sz w:val="24"/>
-          <w:szCs w:val="24"/>
-        </w:rPr>
-        <w:t xml:space="preserve"> shows </w:t>
-      </w:r>
-      <w:proofErr w:type="spellStart"/>
-      <w:r>
-        <w:rPr>
-          <w:sz w:val="24"/>
-          <w:szCs w:val="24"/>
-        </w:rPr>
-        <w:t>how</w:t>
-      </w:r>
-      <w:proofErr w:type="spellEnd"/>
-      <w:r>
-        <w:rPr>
-          <w:sz w:val="24"/>
-          <w:szCs w:val="24"/>
-        </w:rPr>
-        <w:t xml:space="preserve"> </w:t>
-      </w:r>
-      <w:proofErr w:type="spellStart"/>
-      <w:r>
-        <w:rPr>
-          <w:sz w:val="24"/>
-          <w:szCs w:val="24"/>
-        </w:rPr>
-        <w:t>you</w:t>
-      </w:r>
-      <w:proofErr w:type="spellEnd"/>
-      <w:r>
-        <w:rPr>
-          <w:sz w:val="24"/>
-          <w:szCs w:val="24"/>
-        </w:rPr>
-        <w:t xml:space="preserve"> </w:t>
-      </w:r>
-      <w:proofErr w:type="spellStart"/>
-      <w:r>
-        <w:rPr>
-          <w:sz w:val="24"/>
-          <w:szCs w:val="24"/>
-        </w:rPr>
-        <w:t>have</w:t>
-      </w:r>
-      <w:proofErr w:type="spellEnd"/>
-      <w:r>
-        <w:rPr>
-          <w:sz w:val="24"/>
-          <w:szCs w:val="24"/>
-        </w:rPr>
-        <w:t xml:space="preserve"> to do </w:t>
-      </w:r>
-      <w:proofErr w:type="spellStart"/>
-      <w:r>
-        <w:rPr>
-          <w:sz w:val="24"/>
-          <w:szCs w:val="24"/>
-        </w:rPr>
-        <w:t>it</w:t>
-      </w:r>
-      <w:proofErr w:type="spellEnd"/>
-      <w:r>
-        <w:rPr>
-          <w:sz w:val="24"/>
-          <w:szCs w:val="24"/>
-        </w:rPr>
-        <w:t>.</w:t>
-      </w:r>
-    </w:p>
-    <w:p>
-      <w:pPr>
-        <w:jc w:val="both"/>
-        <w:rPr>
-          <w:sz w:val="24"/>
-          <w:szCs w:val="24"/>
-        </w:rPr>
-      </w:pPr>
+        <mc:AlternateContent>
+          <mc:Choice Requires="wps">
+            <w:drawing>
+              <wp:anchor distT="0" distB="0" distL="114300" distR="114300" simplePos="0" relativeHeight="251771904" behindDoc="1" locked="0" layoutInCell="1" allowOverlap="1" wp14:anchorId="16149099" wp14:editId="45BBCBF9">
+                <wp:simplePos x="0" y="0"/>
+                <wp:positionH relativeFrom="column">
+                  <wp:posOffset>283845</wp:posOffset>
+                </wp:positionH>
+                <wp:positionV relativeFrom="paragraph">
+                  <wp:posOffset>3957320</wp:posOffset>
+                </wp:positionV>
+                <wp:extent cx="4861560" cy="635"/>
+                <wp:effectExtent l="0" t="0" r="15240" b="0"/>
+                <wp:wrapTight wrapText="bothSides">
+                  <wp:wrapPolygon edited="0">
+                    <wp:start x="0" y="0"/>
+                    <wp:lineTo x="0" y="20057"/>
+                    <wp:lineTo x="21583" y="20057"/>
+                    <wp:lineTo x="21583" y="0"/>
+                    <wp:lineTo x="0" y="0"/>
+                  </wp:wrapPolygon>
+                </wp:wrapTight>
+                <wp:docPr id="2" name="Cuadro de texto 2"/>
+                <wp:cNvGraphicFramePr/>
+                <a:graphic xmlns:a="http://schemas.openxmlformats.org/drawingml/2006/main">
+                  <a:graphicData uri="http://schemas.microsoft.com/office/word/2010/wordprocessingShape">
+                    <wps:wsp>
+                      <wps:cNvSpPr txBox="1"/>
+                      <wps:spPr>
+                        <a:xfrm>
+                          <a:off x="0" y="0"/>
+                          <a:ext cx="4861560" cy="635"/>
+                        </a:xfrm>
+                        <a:prstGeom prst="rect">
+                          <a:avLst/>
+                        </a:prstGeom>
+                        <a:noFill/>
+                        <a:ln>
+                          <a:noFill/>
+                        </a:ln>
+                      </wps:spPr>
+                      <wps:txbx>
+                        <w:txbxContent>
+                          <w:p>
+                            <w:pPr>
+                              <w:pStyle w:val="Descripcin"/>
+                              <w:jc w:val="center"/>
+                              <w:rPr>
+                                <w:rFonts w:ascii="Times New Roman" w:eastAsia="Times New Roman" w:hAnsi="Times New Roman" w:cs="Times New Roman"/>
+                                <w:noProof/>
+                                <w:sz w:val="24"/>
+                                <w:szCs w:val="24"/>
+                              </w:rPr>
+                            </w:pPr>
+                            <w:r>
+                              <w:t xml:space="preserve">Picture </w:t>
+                            </w:r>
+                            <w:fldSimple w:instr=" SEQ Picture \* ARABIC ">
+                              <w:r>
+                                <w:rPr>
+                                  <w:noProof/>
+                                </w:rPr>
+                                <w:t>6</w:t>
+                              </w:r>
+                            </w:fldSimple>
+                            <w:r>
+                              <w:t xml:space="preserve"> Open /</w:t>
+                            </w:r>
+                            <w:proofErr w:type="spellStart"/>
+                            <w:r>
+                              <w:t>etc</w:t>
+                            </w:r>
+                            <w:proofErr w:type="spellEnd"/>
+                            <w:r>
+                              <w:t>/</w:t>
+                            </w:r>
+                            <w:proofErr w:type="spellStart"/>
+                            <w:r>
+                              <w:t>profile</w:t>
+                            </w:r>
+                            <w:proofErr w:type="spellEnd"/>
+                          </w:p>
+                        </w:txbxContent>
+                      </wps:txbx>
+                      <wps:bodyPr rot="0" spcFirstLastPara="0" vertOverflow="overflow" horzOverflow="overflow" vert="horz" wrap="square" lIns="0" tIns="0" rIns="0" bIns="0" numCol="1" spcCol="0" rtlCol="0" fromWordArt="0" anchor="t" anchorCtr="0" forceAA="0" compatLnSpc="1">
+                        <a:prstTxWarp prst="textNoShape">
+                          <a:avLst/>
+                        </a:prstTxWarp>
+                        <a:spAutoFit/>
+                      </wps:bodyPr>
+                    </wps:wsp>
+                  </a:graphicData>
+                </a:graphic>
+              </wp:anchor>
+            </w:drawing>
+          </mc:Choice>
+          <mc:Fallback>
+            <w:pict>
+              <v:shape w14:anchorId="16149099" id="Cuadro de texto 2" o:spid="_x0000_s1031" type="#_x0000_t202" style="position:absolute;left:0;text-align:left;margin-left:22.35pt;margin-top:311.6pt;width:382.8pt;height:.05pt;z-index:-251544576;visibility:visible;mso-wrap-style:square;mso-wrap-distance-left:9pt;mso-wrap-distance-top:0;mso-wrap-distance-right:9pt;mso-wrap-distance-bottom:0;mso-position-horizontal:absolute;mso-position-horizontal-relative:text;mso-position-vertical:absolute;mso-position-vertical-relative:text;v-text-anchor:top" o:gfxdata="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" filled="f" stroked="f">
+                <v:textbox style="mso-fit-shape-to-text:t" inset="0,0,0,0">
+                  <w:txbxContent>
+                    <w:p>
+                      <w:pPr>
+                        <w:pStyle w:val="Descripcin"/>
+                        <w:jc w:val="center"/>
+                        <w:rPr>
+                          <w:rFonts w:ascii="Times New Roman" w:eastAsia="Times New Roman" w:hAnsi="Times New Roman" w:cs="Times New Roman"/>
+                          <w:noProof/>
+                          <w:sz w:val="24"/>
+                          <w:szCs w:val="24"/>
+                        </w:rPr>
+                      </w:pPr>
+                      <w:r>
+                        <w:t xml:space="preserve">Picture </w:t>
+                      </w:r>
+                      <w:fldSimple w:instr=" SEQ Picture \* ARABIC ">
+                        <w:r>
+                          <w:rPr>
+                            <w:noProof/>
+                          </w:rPr>
+                          <w:t>6</w:t>
+                        </w:r>
+                      </w:fldSimple>
+                      <w:r>
+                        <w:t xml:space="preserve"> Open /</w:t>
+                      </w:r>
+                      <w:proofErr w:type="spellStart"/>
+                      <w:r>
+                        <w:t>etc</w:t>
+                      </w:r>
+                      <w:proofErr w:type="spellEnd"/>
+                      <w:r>
+                        <w:t>/</w:t>
+                      </w:r>
+                      <w:proofErr w:type="spellStart"/>
+                      <w:r>
+                        <w:t>profile</w:t>
+                      </w:r>
+                      <w:proofErr w:type="spellEnd"/>
+                    </w:p>
+                  </w:txbxContent>
+                </v:textbox>
+                <w10:wrap type="tight"/>
+              </v:shape>
+            </w:pict>
+          </mc:Fallback>
+        </mc:AlternateContent>
+      </w:r>
       <w:r>
         <w:rPr>
           <w:rFonts w:ascii="Times New Roman" w:eastAsia="Times New Roman" w:hAnsi="Times New Roman" w:cs="Times New Roman"/>
@@ -5703,22 +5429,22 @@
           <w:lang w:eastAsia="es-ES"/>
         </w:rPr>
         <w:drawing>
-          <wp:anchor distT="0" distB="0" distL="114300" distR="114300" simplePos="0" relativeHeight="251737088" behindDoc="1" locked="0" layoutInCell="1" allowOverlap="1" wp14:anchorId="1F118822" wp14:editId="05D01707">
+          <wp:anchor distT="0" distB="0" distL="114300" distR="114300" simplePos="0" relativeHeight="251737088" behindDoc="1" locked="0" layoutInCell="1" allowOverlap="1" wp14:anchorId="1F118822" wp14:editId="6FCE82C9">
             <wp:simplePos x="0" y="0"/>
             <wp:positionH relativeFrom="margin">
-              <wp:posOffset>299085</wp:posOffset>
+              <wp:posOffset>283845</wp:posOffset>
             </wp:positionH>
             <wp:positionV relativeFrom="paragraph">
-              <wp:posOffset>168910</wp:posOffset>
+              <wp:posOffset>1035685</wp:posOffset>
             </wp:positionV>
-            <wp:extent cx="4594860" cy="2864485"/>
+            <wp:extent cx="4861560" cy="2864485"/>
             <wp:effectExtent l="0" t="0" r="0" b="0"/>
             <wp:wrapTight wrapText="bothSides">
               <wp:wrapPolygon edited="0">
                 <wp:start x="0" y="0"/>
                 <wp:lineTo x="0" y="21404"/>
-                <wp:lineTo x="21493" y="21404"/>
-                <wp:lineTo x="21493" y="0"/>
+                <wp:lineTo x="21498" y="21404"/>
+                <wp:lineTo x="21498" y="0"/>
                 <wp:lineTo x="0" y="0"/>
               </wp:wrapPolygon>
             </wp:wrapTight>
@@ -5751,7 +5477,7 @@
                   <pic:spPr bwMode="auto">
                     <a:xfrm>
                       <a:off x="0" y="0"/>
-                      <a:ext cx="4594860" cy="2864485"/>
+                      <a:ext cx="4861560" cy="2864485"/>
                     </a:xfrm>
                     <a:prstGeom prst="rect">
                       <a:avLst/>
@@ -5773,6 +5499,562 @@
           </wp:anchor>
         </w:drawing>
       </w:r>
+      <w:proofErr w:type="spellStart"/>
+      <w:r>
+        <w:rPr>
+          <w:sz w:val="24"/>
+          <w:szCs w:val="24"/>
+        </w:rPr>
+        <w:t>Then</w:t>
+      </w:r>
+      <w:proofErr w:type="spellEnd"/>
+      <w:r>
+        <w:rPr>
+          <w:sz w:val="24"/>
+          <w:szCs w:val="24"/>
+        </w:rPr>
+        <w:t xml:space="preserve"> </w:t>
+      </w:r>
+      <w:proofErr w:type="spellStart"/>
+      <w:r>
+        <w:rPr>
+          <w:sz w:val="24"/>
+          <w:szCs w:val="24"/>
+        </w:rPr>
+        <w:t>you</w:t>
+      </w:r>
+      <w:proofErr w:type="spellEnd"/>
+      <w:r>
+        <w:rPr>
+          <w:sz w:val="24"/>
+          <w:szCs w:val="24"/>
+        </w:rPr>
+        <w:t xml:space="preserve"> </w:t>
+      </w:r>
+      <w:proofErr w:type="spellStart"/>
+      <w:r>
+        <w:rPr>
+          <w:sz w:val="24"/>
+          <w:szCs w:val="24"/>
+        </w:rPr>
+        <w:t>have</w:t>
+      </w:r>
+      <w:proofErr w:type="spellEnd"/>
+      <w:r>
+        <w:rPr>
+          <w:sz w:val="24"/>
+          <w:szCs w:val="24"/>
+        </w:rPr>
+        <w:t xml:space="preserve"> to open a file to </w:t>
+      </w:r>
+      <w:proofErr w:type="spellStart"/>
+      <w:r>
+        <w:rPr>
+          <w:sz w:val="24"/>
+          <w:szCs w:val="24"/>
+        </w:rPr>
+        <w:t>create</w:t>
+      </w:r>
+      <w:proofErr w:type="spellEnd"/>
+      <w:r>
+        <w:rPr>
+          <w:sz w:val="24"/>
+          <w:szCs w:val="24"/>
+        </w:rPr>
+        <w:t xml:space="preserve"> </w:t>
+      </w:r>
+      <w:proofErr w:type="spellStart"/>
+      <w:r>
+        <w:rPr>
+          <w:sz w:val="24"/>
+          <w:szCs w:val="24"/>
+        </w:rPr>
+        <w:t>an</w:t>
+      </w:r>
+      <w:proofErr w:type="spellEnd"/>
+      <w:r>
+        <w:rPr>
+          <w:sz w:val="24"/>
+          <w:szCs w:val="24"/>
+        </w:rPr>
+        <w:t xml:space="preserve"> </w:t>
+      </w:r>
+      <w:proofErr w:type="spellStart"/>
+      <w:r>
+        <w:rPr>
+          <w:sz w:val="24"/>
+          <w:szCs w:val="24"/>
+        </w:rPr>
+        <w:t>environment</w:t>
+      </w:r>
+      <w:proofErr w:type="spellEnd"/>
+      <w:r>
+        <w:rPr>
+          <w:sz w:val="24"/>
+          <w:szCs w:val="24"/>
+        </w:rPr>
+        <w:t xml:space="preserve"> variable to </w:t>
+      </w:r>
+      <w:proofErr w:type="spellStart"/>
+      <w:r>
+        <w:rPr>
+          <w:sz w:val="24"/>
+          <w:szCs w:val="24"/>
+        </w:rPr>
+        <w:t>indicate</w:t>
+      </w:r>
+      <w:proofErr w:type="spellEnd"/>
+      <w:r>
+        <w:rPr>
+          <w:sz w:val="24"/>
+          <w:szCs w:val="24"/>
+        </w:rPr>
+        <w:t xml:space="preserve"> </w:t>
+      </w:r>
+      <w:proofErr w:type="spellStart"/>
+      <w:r>
+        <w:rPr>
+          <w:sz w:val="24"/>
+          <w:szCs w:val="24"/>
+        </w:rPr>
+        <w:t>where</w:t>
+      </w:r>
+      <w:proofErr w:type="spellEnd"/>
+      <w:r>
+        <w:rPr>
+          <w:sz w:val="24"/>
+          <w:szCs w:val="24"/>
+        </w:rPr>
+        <w:t xml:space="preserve"> </w:t>
+      </w:r>
+      <w:proofErr w:type="spellStart"/>
+      <w:r>
+        <w:rPr>
+          <w:sz w:val="24"/>
+          <w:szCs w:val="24"/>
+        </w:rPr>
+        <w:t>it</w:t>
+      </w:r>
+      <w:proofErr w:type="spellEnd"/>
+      <w:r>
+        <w:rPr>
+          <w:sz w:val="24"/>
+          <w:szCs w:val="24"/>
+        </w:rPr>
+        <w:t xml:space="preserve"> has </w:t>
+      </w:r>
+      <w:proofErr w:type="spellStart"/>
+      <w:r>
+        <w:rPr>
+          <w:sz w:val="24"/>
+          <w:szCs w:val="24"/>
+        </w:rPr>
+        <w:t>been</w:t>
+      </w:r>
+      <w:proofErr w:type="spellEnd"/>
+      <w:r>
+        <w:rPr>
+          <w:sz w:val="24"/>
+          <w:szCs w:val="24"/>
+        </w:rPr>
+        <w:t xml:space="preserve"> </w:t>
+      </w:r>
+      <w:proofErr w:type="spellStart"/>
+      <w:r>
+        <w:rPr>
+          <w:sz w:val="24"/>
+          <w:szCs w:val="24"/>
+        </w:rPr>
+        <w:t>installed</w:t>
+      </w:r>
+      <w:proofErr w:type="spellEnd"/>
+      <w:r>
+        <w:rPr>
+          <w:sz w:val="24"/>
+          <w:szCs w:val="24"/>
+        </w:rPr>
+        <w:t xml:space="preserve">, and add to the PATH variable the </w:t>
+      </w:r>
+      <w:proofErr w:type="spellStart"/>
+      <w:r>
+        <w:rPr>
+          <w:sz w:val="24"/>
+          <w:szCs w:val="24"/>
+        </w:rPr>
+        <w:t>directory</w:t>
+      </w:r>
+      <w:proofErr w:type="spellEnd"/>
+      <w:r>
+        <w:rPr>
+          <w:sz w:val="24"/>
+          <w:szCs w:val="24"/>
+        </w:rPr>
+        <w:t xml:space="preserve"> </w:t>
+      </w:r>
+      <w:proofErr w:type="spellStart"/>
+      <w:r>
+        <w:rPr>
+          <w:sz w:val="24"/>
+          <w:szCs w:val="24"/>
+        </w:rPr>
+        <w:t>where</w:t>
+      </w:r>
+      <w:proofErr w:type="spellEnd"/>
+      <w:r>
+        <w:rPr>
+          <w:sz w:val="24"/>
+          <w:szCs w:val="24"/>
+        </w:rPr>
+        <w:t xml:space="preserve"> the </w:t>
+      </w:r>
+      <w:proofErr w:type="spellStart"/>
+      <w:r>
+        <w:rPr>
+          <w:sz w:val="24"/>
+          <w:szCs w:val="24"/>
+        </w:rPr>
+        <w:t>binary</w:t>
+      </w:r>
+      <w:proofErr w:type="spellEnd"/>
+      <w:r>
+        <w:rPr>
+          <w:sz w:val="24"/>
+          <w:szCs w:val="24"/>
+        </w:rPr>
+        <w:t xml:space="preserve"> files are </w:t>
+      </w:r>
+      <w:proofErr w:type="spellStart"/>
+      <w:r>
+        <w:rPr>
+          <w:sz w:val="24"/>
+          <w:szCs w:val="24"/>
+        </w:rPr>
+        <w:t>located</w:t>
+      </w:r>
+      <w:proofErr w:type="spellEnd"/>
+      <w:r>
+        <w:rPr>
+          <w:sz w:val="24"/>
+          <w:szCs w:val="24"/>
+        </w:rPr>
+        <w:t xml:space="preserve"> so </w:t>
+      </w:r>
+      <w:proofErr w:type="spellStart"/>
+      <w:r>
+        <w:rPr>
+          <w:sz w:val="24"/>
+          <w:szCs w:val="24"/>
+        </w:rPr>
+        <w:t>that</w:t>
+      </w:r>
+      <w:proofErr w:type="spellEnd"/>
+      <w:r>
+        <w:rPr>
+          <w:sz w:val="24"/>
+          <w:szCs w:val="24"/>
+        </w:rPr>
+        <w:t xml:space="preserve"> </w:t>
+      </w:r>
+      <w:proofErr w:type="spellStart"/>
+      <w:r>
+        <w:rPr>
+          <w:sz w:val="24"/>
+          <w:szCs w:val="24"/>
+        </w:rPr>
+        <w:t>they</w:t>
+      </w:r>
+      <w:proofErr w:type="spellEnd"/>
+      <w:r>
+        <w:rPr>
+          <w:sz w:val="24"/>
+          <w:szCs w:val="24"/>
+        </w:rPr>
+        <w:t xml:space="preserve"> can be </w:t>
+      </w:r>
+      <w:proofErr w:type="spellStart"/>
+      <w:r>
+        <w:rPr>
+          <w:sz w:val="24"/>
+          <w:szCs w:val="24"/>
+        </w:rPr>
+        <w:t>invoked</w:t>
+      </w:r>
+      <w:proofErr w:type="spellEnd"/>
+      <w:r>
+        <w:rPr>
+          <w:sz w:val="24"/>
+          <w:szCs w:val="24"/>
+        </w:rPr>
+        <w:t xml:space="preserve"> </w:t>
+      </w:r>
+      <w:proofErr w:type="spellStart"/>
+      <w:r>
+        <w:rPr>
+          <w:sz w:val="24"/>
+          <w:szCs w:val="24"/>
+        </w:rPr>
+        <w:t>from</w:t>
+      </w:r>
+      <w:proofErr w:type="spellEnd"/>
+      <w:r>
+        <w:rPr>
+          <w:sz w:val="24"/>
+          <w:szCs w:val="24"/>
+        </w:rPr>
+        <w:t xml:space="preserve"> </w:t>
+      </w:r>
+      <w:proofErr w:type="spellStart"/>
+      <w:r>
+        <w:rPr>
+          <w:sz w:val="24"/>
+          <w:szCs w:val="24"/>
+        </w:rPr>
+        <w:t>anywhere</w:t>
+      </w:r>
+      <w:proofErr w:type="spellEnd"/>
+      <w:r>
+        <w:rPr>
+          <w:sz w:val="24"/>
+          <w:szCs w:val="24"/>
+        </w:rPr>
+        <w:t xml:space="preserve">, to open </w:t>
+      </w:r>
+      <w:proofErr w:type="spellStart"/>
+      <w:r>
+        <w:rPr>
+          <w:sz w:val="24"/>
+          <w:szCs w:val="24"/>
+        </w:rPr>
+        <w:t>it</w:t>
+      </w:r>
+      <w:proofErr w:type="spellEnd"/>
+      <w:r>
+        <w:rPr>
+          <w:sz w:val="24"/>
+          <w:szCs w:val="24"/>
+        </w:rPr>
+        <w:t xml:space="preserve"> </w:t>
+      </w:r>
+      <w:proofErr w:type="spellStart"/>
+      <w:r>
+        <w:rPr>
+          <w:sz w:val="24"/>
+          <w:szCs w:val="24"/>
+        </w:rPr>
+        <w:t>you</w:t>
+      </w:r>
+      <w:proofErr w:type="spellEnd"/>
+      <w:r>
+        <w:rPr>
+          <w:sz w:val="24"/>
+          <w:szCs w:val="24"/>
+        </w:rPr>
+        <w:t xml:space="preserve"> </w:t>
+      </w:r>
+      <w:proofErr w:type="spellStart"/>
+      <w:r>
+        <w:rPr>
+          <w:sz w:val="24"/>
+          <w:szCs w:val="24"/>
+        </w:rPr>
+        <w:t>have</w:t>
+      </w:r>
+      <w:proofErr w:type="spellEnd"/>
+      <w:r>
+        <w:rPr>
+          <w:sz w:val="24"/>
+          <w:szCs w:val="24"/>
+        </w:rPr>
+        <w:t xml:space="preserve"> to </w:t>
+      </w:r>
+      <w:proofErr w:type="spellStart"/>
+      <w:r>
+        <w:rPr>
+          <w:sz w:val="24"/>
+          <w:szCs w:val="24"/>
+        </w:rPr>
+        <w:t>put</w:t>
+      </w:r>
+      <w:proofErr w:type="spellEnd"/>
+      <w:r>
+        <w:rPr>
+          <w:sz w:val="24"/>
+          <w:szCs w:val="24"/>
+        </w:rPr>
+        <w:t xml:space="preserve"> the </w:t>
+      </w:r>
+      <w:proofErr w:type="spellStart"/>
+      <w:r>
+        <w:rPr>
+          <w:sz w:val="24"/>
+          <w:szCs w:val="24"/>
+        </w:rPr>
+        <w:t>command</w:t>
+      </w:r>
+      <w:proofErr w:type="spellEnd"/>
+      <w:r>
+        <w:rPr>
+          <w:sz w:val="24"/>
+          <w:szCs w:val="24"/>
+        </w:rPr>
+        <w:t xml:space="preserve"> </w:t>
+      </w:r>
+      <w:r>
+        <w:rPr>
+          <w:sz w:val="24"/>
+          <w:szCs w:val="24"/>
+        </w:rPr>
+        <w:t>“</w:t>
+      </w:r>
+      <w:r>
+        <w:rPr>
+          <w:sz w:val="24"/>
+          <w:szCs w:val="24"/>
+        </w:rPr>
+        <w:t>sudo nano /</w:t>
+      </w:r>
+      <w:proofErr w:type="spellStart"/>
+      <w:r>
+        <w:rPr>
+          <w:sz w:val="24"/>
+          <w:szCs w:val="24"/>
+        </w:rPr>
+        <w:t>etc</w:t>
+      </w:r>
+      <w:proofErr w:type="spellEnd"/>
+      <w:r>
+        <w:rPr>
+          <w:sz w:val="24"/>
+          <w:szCs w:val="24"/>
+        </w:rPr>
+        <w:t>/</w:t>
+      </w:r>
+      <w:proofErr w:type="spellStart"/>
+      <w:r>
+        <w:rPr>
+          <w:sz w:val="24"/>
+          <w:szCs w:val="24"/>
+        </w:rPr>
+        <w:t>profile</w:t>
+      </w:r>
+      <w:proofErr w:type="spellEnd"/>
+      <w:r>
+        <w:rPr>
+          <w:sz w:val="24"/>
+          <w:szCs w:val="24"/>
+        </w:rPr>
+        <w:t>”</w:t>
+      </w:r>
+      <w:r>
+        <w:rPr>
+          <w:sz w:val="24"/>
+          <w:szCs w:val="24"/>
+        </w:rPr>
+        <w:t xml:space="preserve">, </w:t>
+      </w:r>
+      <w:proofErr w:type="spellStart"/>
+      <w:r>
+        <w:rPr>
+          <w:sz w:val="24"/>
+          <w:szCs w:val="24"/>
+        </w:rPr>
+        <w:t>image</w:t>
+      </w:r>
+      <w:proofErr w:type="spellEnd"/>
+      <w:r>
+        <w:rPr>
+          <w:sz w:val="24"/>
+          <w:szCs w:val="24"/>
+        </w:rPr>
+        <w:t xml:space="preserve"> </w:t>
+      </w:r>
+      <w:r>
+        <w:rPr>
+          <w:sz w:val="24"/>
+          <w:szCs w:val="24"/>
+        </w:rPr>
+        <w:t>6</w:t>
+      </w:r>
+      <w:r>
+        <w:rPr>
+          <w:sz w:val="24"/>
+          <w:szCs w:val="24"/>
+        </w:rPr>
+        <w:t xml:space="preserve"> shows </w:t>
+      </w:r>
+      <w:proofErr w:type="spellStart"/>
+      <w:r>
+        <w:rPr>
+          <w:sz w:val="24"/>
+          <w:szCs w:val="24"/>
+        </w:rPr>
+        <w:t>how</w:t>
+      </w:r>
+      <w:proofErr w:type="spellEnd"/>
+      <w:r>
+        <w:rPr>
+          <w:sz w:val="24"/>
+          <w:szCs w:val="24"/>
+        </w:rPr>
+        <w:t xml:space="preserve"> </w:t>
+      </w:r>
+      <w:proofErr w:type="spellStart"/>
+      <w:r>
+        <w:rPr>
+          <w:sz w:val="24"/>
+          <w:szCs w:val="24"/>
+        </w:rPr>
+        <w:t>you</w:t>
+      </w:r>
+      <w:proofErr w:type="spellEnd"/>
+      <w:r>
+        <w:rPr>
+          <w:sz w:val="24"/>
+          <w:szCs w:val="24"/>
+        </w:rPr>
+        <w:t xml:space="preserve"> </w:t>
+      </w:r>
+      <w:proofErr w:type="spellStart"/>
+      <w:r>
+        <w:rPr>
+          <w:sz w:val="24"/>
+          <w:szCs w:val="24"/>
+        </w:rPr>
+        <w:t>have</w:t>
+      </w:r>
+      <w:proofErr w:type="spellEnd"/>
+      <w:r>
+        <w:rPr>
+          <w:sz w:val="24"/>
+          <w:szCs w:val="24"/>
+        </w:rPr>
+        <w:t xml:space="preserve"> to do </w:t>
+      </w:r>
+      <w:proofErr w:type="spellStart"/>
+      <w:r>
+        <w:rPr>
+          <w:sz w:val="24"/>
+          <w:szCs w:val="24"/>
+        </w:rPr>
+        <w:t>it</w:t>
+      </w:r>
+      <w:proofErr w:type="spellEnd"/>
+      <w:r>
+        <w:rPr>
+          <w:sz w:val="24"/>
+          <w:szCs w:val="24"/>
+        </w:rPr>
+        <w:t>.</w:t>
+      </w:r>
+    </w:p>
+    <w:p>
+      <w:pPr>
+        <w:jc w:val="both"/>
+        <w:rPr>
+          <w:sz w:val="24"/>
+          <w:szCs w:val="24"/>
+        </w:rPr>
+      </w:pPr>
     </w:p>
     <w:p>
       <w:pPr>
@@ -5873,7 +6155,7 @@
           </mc:Choice>
           <mc:Fallback>
             <w:pict>
-              <v:shape w14:anchorId="67BE0BBC" id="Cuadro de texto 58" o:spid="_x0000_s1031" type="#_x0000_t202" style="position:absolute;left:0;text-align:left;margin-left:88.9pt;margin-top:214.45pt;width:425.2pt;height:.05pt;z-index:-251577344;visibility:visible;mso-wrap-style:square;mso-wrap-distance-left:9pt;mso-wrap-distance-top:0;mso-wrap-distance-right:9pt;mso-wrap-distance-bottom:0;mso-position-horizontal:absolute;mso-position-horizontal-relative:page;mso-position-vertical:absolute;mso-position-vertical-relative:text;v-text-anchor:top" o:gfxdata="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" filled="f" stroked="f">
+              <v:shape w14:anchorId="67BE0BBC" id="Cuadro de texto 58" o:spid="_x0000_s1032" type="#_x0000_t202" style="position:absolute;left:0;text-align:left;margin-left:88.9pt;margin-top:214.45pt;width:425.2pt;height:.05pt;z-index:-251577344;visibility:visible;mso-wrap-style:square;mso-wrap-distance-left:9pt;mso-wrap-distance-top:0;mso-wrap-distance-right:9pt;mso-wrap-distance-bottom:0;mso-position-horizontal:absolute;mso-position-horizontal-relative:page;mso-position-vertical:absolute;mso-position-vertical-relative:text;v-text-anchor:top" o:gfxdata="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" filled="f" stroked="f">
                 <v:textbox style="mso-fit-shape-to-text:t" inset="0,0,0,0">
                   <w:txbxContent>
                     <w:p>
@@ -6201,7 +6483,7 @@
           <w:noProof/>
         </w:rPr>
         <w:drawing>
-          <wp:anchor distT="0" distB="0" distL="114300" distR="114300" simplePos="0" relativeHeight="251740160" behindDoc="1" locked="0" layoutInCell="1" allowOverlap="1" wp14:anchorId="7BFFBFFE" wp14:editId="2663B737">
+          <wp:anchor distT="0" distB="0" distL="114300" distR="114300" simplePos="0" relativeHeight="251740160" behindDoc="1" locked="0" layoutInCell="1" allowOverlap="1" wp14:anchorId="7BFFBFFE" wp14:editId="100BF7F7">
             <wp:simplePos x="0" y="0"/>
             <wp:positionH relativeFrom="margin">
               <wp:align>center</wp:align>
@@ -6209,13 +6491,13 @@
             <wp:positionV relativeFrom="paragraph">
               <wp:posOffset>88900</wp:posOffset>
             </wp:positionV>
-            <wp:extent cx="4465320" cy="2757170"/>
-            <wp:effectExtent l="0" t="0" r="0" b="5080"/>
+            <wp:extent cx="4465320" cy="2621280"/>
+            <wp:effectExtent l="0" t="0" r="0" b="7620"/>
             <wp:wrapTight wrapText="bothSides">
               <wp:wrapPolygon edited="0">
                 <wp:start x="0" y="0"/>
-                <wp:lineTo x="0" y="21491"/>
-                <wp:lineTo x="21471" y="21491"/>
+                <wp:lineTo x="0" y="21506"/>
+                <wp:lineTo x="21471" y="21506"/>
                 <wp:lineTo x="21471" y="0"/>
                 <wp:lineTo x="0" y="0"/>
               </wp:wrapPolygon>
@@ -6249,7 +6531,7 @@
                   <pic:spPr bwMode="auto">
                     <a:xfrm>
                       <a:off x="0" y="0"/>
-                      <a:ext cx="4465320" cy="2757170"/>
+                      <a:ext cx="4465320" cy="2621280"/>
                     </a:xfrm>
                     <a:prstGeom prst="rect">
                       <a:avLst/>
@@ -6283,13 +6565,13 @@
         <mc:AlternateContent>
           <mc:Choice Requires="wps">
             <w:drawing>
-              <wp:anchor distT="0" distB="0" distL="114300" distR="114300" simplePos="0" relativeHeight="251742208" behindDoc="1" locked="0" layoutInCell="1" allowOverlap="1" wp14:anchorId="5A152A5C" wp14:editId="2BB77FED">
+              <wp:anchor distT="0" distB="0" distL="114300" distR="114300" simplePos="0" relativeHeight="251742208" behindDoc="1" locked="0" layoutInCell="1" allowOverlap="1" wp14:anchorId="5A152A5C" wp14:editId="2311265F">
                 <wp:simplePos x="0" y="0"/>
                 <wp:positionH relativeFrom="column">
                   <wp:posOffset>184785</wp:posOffset>
                 </wp:positionH>
                 <wp:positionV relativeFrom="paragraph">
-                  <wp:posOffset>2545715</wp:posOffset>
+                  <wp:posOffset>2312035</wp:posOffset>
                 </wp:positionV>
                 <wp:extent cx="5067300" cy="635"/>
                 <wp:effectExtent l="0" t="0" r="0" b="0"/>
@@ -6367,7 +6649,7 @@
           </mc:Choice>
           <mc:Fallback>
             <w:pict>
-              <v:shape w14:anchorId="5A152A5C" id="Cuadro de texto 60" o:spid="_x0000_s1032" type="#_x0000_t202" style="position:absolute;left:0;text-align:left;margin-left:14.55pt;margin-top:200.45pt;width:399pt;height:.05pt;z-index:-251574272;visibility:visible;mso-wrap-style:square;mso-wrap-distance-left:9pt;mso-wrap-distance-top:0;mso-wrap-distance-right:9pt;mso-wrap-distance-bottom:0;mso-position-horizontal:absolute;mso-position-horizontal-relative:text;mso-position-vertical:absolute;mso-position-vertical-relative:text;v-text-anchor:top" o:gfxdata="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" filled="f" stroked="f">
+              <v:shape w14:anchorId="5A152A5C" id="Cuadro de texto 60" o:spid="_x0000_s1033" type="#_x0000_t202" style="position:absolute;left:0;text-align:left;margin-left:14.55pt;margin-top:182.05pt;width:399pt;height:.05pt;z-index:-251574272;visibility:visible;mso-wrap-style:square;mso-wrap-distance-left:9pt;mso-wrap-distance-top:0;mso-wrap-distance-right:9pt;mso-wrap-distance-bottom:0;mso-position-horizontal:absolute;mso-position-horizontal-relative:text;mso-position-vertical:absolute;mso-position-vertical-relative:text;v-text-anchor:top" o:gfxdata="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" filled="f" stroked="f">
                 <v:textbox style="mso-fit-shape-to-text:t" inset="0,0,0,0">
                   <w:txbxContent>
                     <w:p>
@@ -6501,7 +6783,7 @@
           </mc:Choice>
           <mc:Fallback>
             <w:pict>
-              <v:shape w14:anchorId="60FECFEA" id="Cuadro de texto 64" o:spid="_x0000_s1033" type="#_x0000_t202" style="position:absolute;left:0;text-align:left;margin-left:26.6pt;margin-top:296.1pt;width:371.4pt;height:.05pt;z-index:-251568128;visibility:visible;mso-wrap-style:square;mso-wrap-distance-left:9pt;mso-wrap-distance-top:0;mso-wrap-distance-right:9pt;mso-wrap-distance-bottom:0;mso-position-horizontal:absolute;mso-position-horizontal-relative:text;mso-position-vertical:absolute;mso-position-vertical-relative:text;v-text-anchor:top" o:gfxdata="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" filled="f" stroked="f">
+              <v:shape w14:anchorId="60FECFEA" id="Cuadro de texto 64" o:spid="_x0000_s1034" type="#_x0000_t202" style="position:absolute;left:0;text-align:left;margin-left:26.6pt;margin-top:296.1pt;width:371.4pt;height:.05pt;z-index:-251568128;visibility:visible;mso-wrap-style:square;mso-wrap-distance-left:9pt;mso-wrap-distance-top:0;mso-wrap-distance-right:9pt;mso-wrap-distance-bottom:0;mso-position-horizontal:absolute;mso-position-horizontal-relative:text;mso-position-vertical:absolute;mso-position-vertical-relative:text;v-text-anchor:top" o:gfxdata="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" filled="f" stroked="f">
                 <v:textbox style="mso-fit-shape-to-text:t" inset="0,0,0,0">
                   <w:txbxContent>
                     <w:p>
@@ -7360,7 +7642,7 @@
           </mc:Choice>
           <mc:Fallback>
             <w:pict>
-              <v:shape w14:anchorId="2AF57C1A" id="Cuadro de texto 67" o:spid="_x0000_s1034" type="#_x0000_t202" style="position:absolute;left:0;text-align:left;margin-left:-5.25pt;margin-top:334.7pt;width:449.2pt;height:.05pt;z-index:-251565056;visibility:visible;mso-wrap-style:square;mso-wrap-distance-left:9pt;mso-wrap-distance-top:0;mso-wrap-distance-right:9pt;mso-wrap-distance-bottom:0;mso-position-horizontal:absolute;mso-position-horizontal-relative:text;mso-position-vertical:absolute;mso-position-vertical-relative:text;v-text-anchor:top" o:gfxdata="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" filled="f" stroked="f">
+              <v:shape w14:anchorId="2AF57C1A" id="Cuadro de texto 67" o:spid="_x0000_s1035" type="#_x0000_t202" style="position:absolute;left:0;text-align:left;margin-left:-5.25pt;margin-top:334.7pt;width:449.2pt;height:.05pt;z-index:-251565056;visibility:visible;mso-wrap-style:square;mso-wrap-distance-left:9pt;mso-wrap-distance-top:0;mso-wrap-distance-right:9pt;mso-wrap-distance-bottom:0;mso-position-horizontal:absolute;mso-position-horizontal-relative:text;mso-position-vertical:absolute;mso-position-vertical-relative:text;v-text-anchor:top" o:gfxdata="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" filled="f" stroked="f">
                 <v:textbox style="mso-fit-shape-to-text:t" inset="0,0,0,0">
                   <w:txbxContent>
                     <w:p>
@@ -7761,7 +8043,7 @@
           </mc:Choice>
           <mc:Fallback>
             <w:pict>
-              <v:shape w14:anchorId="4939192F" id="Cuadro de texto 69" o:spid="_x0000_s1035" type="#_x0000_t202" style="position:absolute;left:0;text-align:left;margin-left:0;margin-top:611.7pt;width:425.2pt;height:.05pt;z-index:-251561984;visibility:visible;mso-wrap-style:square;mso-wrap-distance-left:9pt;mso-wrap-distance-top:0;mso-wrap-distance-right:9pt;mso-wrap-distance-bottom:0;mso-position-horizontal:absolute;mso-position-horizontal-relative:text;mso-position-vertical:absolute;mso-position-vertical-relative:text;v-text-anchor:top" o:gfxdata="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" filled="f" stroked="f">
+              <v:shape w14:anchorId="4939192F" id="Cuadro de texto 69" o:spid="_x0000_s1036" type="#_x0000_t202" style="position:absolute;left:0;text-align:left;margin-left:0;margin-top:611.7pt;width:425.2pt;height:.05pt;z-index:-251561984;visibility:visible;mso-wrap-style:square;mso-wrap-distance-left:9pt;mso-wrap-distance-top:0;mso-wrap-distance-right:9pt;mso-wrap-distance-bottom:0;mso-position-horizontal:absolute;mso-position-horizontal-relative:text;mso-position-vertical:absolute;mso-position-vertical-relative:text;v-text-anchor:top" o:gfxdata="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" filled="f" stroked="f">
                 <v:textbox style="mso-fit-shape-to-text:t" inset="0,0,0,0">
                   <w:txbxContent>
                     <w:p>
@@ -8345,7 +8627,7 @@
           </mc:Choice>
           <mc:Fallback>
             <w:pict>
-              <v:shape w14:anchorId="591A8F33" id="Cuadro de texto 71" o:spid="_x0000_s1036" type="#_x0000_t202" style="position:absolute;left:0;text-align:left;margin-left:13.35pt;margin-top:310.45pt;width:425.2pt;height:.05pt;z-index:-251558912;visibility:visible;mso-wrap-style:square;mso-wrap-distance-left:9pt;mso-wrap-distance-top:0;mso-wrap-distance-right:9pt;mso-wrap-distance-bottom:0;mso-position-horizontal:absolute;mso-position-horizontal-relative:text;mso-position-vertical:absolute;mso-position-vertical-relative:text;v-text-anchor:top" o:gfxdata="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" filled="f" stroked="f">
+              <v:shape w14:anchorId="591A8F33" id="Cuadro de texto 71" o:spid="_x0000_s1037" type="#_x0000_t202" style="position:absolute;left:0;text-align:left;margin-left:13.35pt;margin-top:310.45pt;width:425.2pt;height:.05pt;z-index:-251558912;visibility:visible;mso-wrap-style:square;mso-wrap-distance-left:9pt;mso-wrap-distance-top:0;mso-wrap-distance-right:9pt;mso-wrap-distance-bottom:0;mso-position-horizontal:absolute;mso-position-horizontal-relative:text;mso-position-vertical:absolute;mso-position-vertical-relative:text;v-text-anchor:top" o:gfxdata="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" filled="f" stroked="f">
                 <v:textbox style="mso-fit-shape-to-text:t" inset="0,0,0,0">
                   <w:txbxContent>
                     <w:p>
@@ -9194,7 +9476,7 @@
           </mc:Choice>
           <mc:Fallback>
             <w:pict>
-              <v:shape w14:anchorId="4E11660B" id="Cuadro de texto 74" o:spid="_x0000_s1037" type="#_x0000_t202" style="position:absolute;left:0;text-align:left;margin-left:7.35pt;margin-top:322.25pt;width:425.2pt;height:.05pt;z-index:-251555840;visibility:visible;mso-wrap-style:square;mso-wrap-distance-left:9pt;mso-wrap-distance-top:0;mso-wrap-distance-right:9pt;mso-wrap-distance-bottom:0;mso-position-horizontal:absolute;mso-position-horizontal-relative:text;mso-position-vertical:absolute;mso-position-vertical-relative:text;v-text-anchor:top" o:gfxdata="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" filled="f" stroked="f">
+              <v:shape w14:anchorId="4E11660B" id="Cuadro de texto 74" o:spid="_x0000_s1038" type="#_x0000_t202" style="position:absolute;left:0;text-align:left;margin-left:7.35pt;margin-top:322.25pt;width:425.2pt;height:.05pt;z-index:-251555840;visibility:visible;mso-wrap-style:square;mso-wrap-distance-left:9pt;mso-wrap-distance-top:0;mso-wrap-distance-right:9pt;mso-wrap-distance-bottom:0;mso-position-horizontal:absolute;mso-position-horizontal-relative:text;mso-position-vertical:absolute;mso-position-vertical-relative:text;v-text-anchor:top" o:gfxdata="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" filled="f" stroked="f">
                 <v:textbox style="mso-fit-shape-to-text:t" inset="0,0,0,0">
                   <w:txbxContent>
                     <w:p>
@@ -9807,7 +10089,7 @@
           </mc:Choice>
           <mc:Fallback>
             <w:pict>
-              <v:shape w14:anchorId="557650CA" id="Cuadro de texto 76" o:spid="_x0000_s1038" type="#_x0000_t202" style="position:absolute;left:0;text-align:left;margin-left:7.35pt;margin-top:332.5pt;width:425.2pt;height:.05pt;z-index:-251552768;visibility:visible;mso-wrap-style:square;mso-wrap-distance-left:9pt;mso-wrap-distance-top:0;mso-wrap-distance-right:9pt;mso-wrap-distance-bottom:0;mso-position-horizontal:absolute;mso-position-horizontal-relative:text;mso-position-vertical:absolute;mso-position-vertical-relative:text;v-text-anchor:top" o:gfxdata="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" filled="f" stroked="f">
+              <v:shape w14:anchorId="557650CA" id="Cuadro de texto 76" o:spid="_x0000_s1039" type="#_x0000_t202" style="position:absolute;left:0;text-align:left;margin-left:7.35pt;margin-top:332.5pt;width:425.2pt;height:.05pt;z-index:-251552768;visibility:visible;mso-wrap-style:square;mso-wrap-distance-left:9pt;mso-wrap-distance-top:0;mso-wrap-distance-right:9pt;mso-wrap-distance-bottom:0;mso-position-horizontal:absolute;mso-position-horizontal-relative:text;mso-position-vertical:absolute;mso-position-vertical-relative:text;v-text-anchor:top" o:gfxdata="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" filled="f" stroked="f">
                 <v:textbox style="mso-fit-shape-to-text:t" inset="0,0,0,0">
                   <w:txbxContent>
                     <w:p>
@@ -10290,14 +10572,7 @@
           <w:sz w:val="24"/>
           <w:szCs w:val="24"/>
         </w:rPr>
-        <w:t xml:space="preserve"> the file.</w:t>
-      </w:r>
-      <w:r>
-        <w:rPr>
-          <w:sz w:val="24"/>
-          <w:szCs w:val="24"/>
-        </w:rPr>
-        <w:t xml:space="preserve"> </w:t>
+        <w:t xml:space="preserve"> the file. </w:t>
       </w:r>
     </w:p>
     <w:p>
@@ -10367,14 +10642,27 @@
                             <w:r>
                               <w:t>Picture 1</w:t>
                             </w:r>
-                            <w:fldSimple w:instr=" SEQ Picture \* ARABIC ">
-                              <w:r>
-                                <w:rPr>
-                                  <w:noProof/>
-                                </w:rPr>
-                                <w:t>6</w:t>
-                              </w:r>
-                            </w:fldSimple>
+                            <w:r>
+                              <w:fldChar w:fldCharType="begin"/>
+                            </w:r>
+                            <w:r>
+                              <w:instrText xml:space="preserve"> SEQ Picture \* ARABIC </w:instrText>
+                            </w:r>
+                            <w:r>
+                              <w:fldChar w:fldCharType="separate"/>
+                            </w:r>
+                            <w:r>
+                              <w:rPr>
+                                <w:noProof/>
+                              </w:rPr>
+                              <w:t>7</w:t>
+                            </w:r>
+                            <w:r>
+                              <w:rPr>
+                                <w:noProof/>
+                              </w:rPr>
+                              <w:fldChar w:fldCharType="end"/>
+                            </w:r>
                             <w:r>
                               <w:t xml:space="preserve"> </w:t>
                             </w:r>
@@ -10403,7 +10691,7 @@
           </mc:Choice>
           <mc:Fallback>
             <w:pict>
-              <v:shape w14:anchorId="0BF23FE1" id="Cuadro de texto 78" o:spid="_x0000_s1039" type="#_x0000_t202" style="position:absolute;left:0;text-align:left;margin-left:9pt;margin-top:321.9pt;width:425.2pt;height:.05pt;z-index:-251549696;visibility:visible;mso-wrap-style:square;mso-wrap-distance-left:9pt;mso-wrap-distance-top:0;mso-wrap-distance-right:9pt;mso-wrap-distance-bottom:0;mso-position-horizontal:absolute;mso-position-horizontal-relative:text;mso-position-vertical:absolute;mso-position-vertical-relative:text;v-text-anchor:top" o:gfxdata="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" filled="f" stroked="f">
+              <v:shape w14:anchorId="0BF23FE1" id="Cuadro de texto 78" o:spid="_x0000_s1040" type="#_x0000_t202" style="position:absolute;left:0;text-align:left;margin-left:9pt;margin-top:321.9pt;width:425.2pt;height:.05pt;z-index:-251549696;visibility:visible;mso-wrap-style:square;mso-wrap-distance-left:9pt;mso-wrap-distance-top:0;mso-wrap-distance-right:9pt;mso-wrap-distance-bottom:0;mso-position-horizontal:absolute;mso-position-horizontal-relative:text;mso-position-vertical:absolute;mso-position-vertical-relative:text;v-text-anchor:top" o:gfxdata="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" filled="f" stroked="f">
                 <v:textbox style="mso-fit-shape-to-text:t" inset="0,0,0,0">
                   <w:txbxContent>
                     <w:p>
@@ -10417,14 +10705,27 @@
                       <w:r>
                         <w:t>Picture 1</w:t>
                       </w:r>
-                      <w:fldSimple w:instr=" SEQ Picture \* ARABIC ">
-                        <w:r>
-                          <w:rPr>
-                            <w:noProof/>
-                          </w:rPr>
-                          <w:t>6</w:t>
-                        </w:r>
-                      </w:fldSimple>
+                      <w:r>
+                        <w:fldChar w:fldCharType="begin"/>
+                      </w:r>
+                      <w:r>
+                        <w:instrText xml:space="preserve"> SEQ Picture \* ARABIC </w:instrText>
+                      </w:r>
+                      <w:r>
+                        <w:fldChar w:fldCharType="separate"/>
+                      </w:r>
+                      <w:r>
+                        <w:rPr>
+                          <w:noProof/>
+                        </w:rPr>
+                        <w:t>7</w:t>
+                      </w:r>
+                      <w:r>
+                        <w:rPr>
+                          <w:noProof/>
+                        </w:rPr>
+                        <w:fldChar w:fldCharType="end"/>
+                      </w:r>
                       <w:r>
                         <w:t xml:space="preserve"> </w:t>
                       </w:r>
@@ -10920,14 +11221,27 @@
                             <w:r>
                               <w:t>Picture 1</w:t>
                             </w:r>
-                            <w:fldSimple w:instr=" SEQ Picture \* ARABIC ">
-                              <w:r>
-                                <w:rPr>
-                                  <w:noProof/>
-                                </w:rPr>
-                                <w:t>7</w:t>
-                              </w:r>
-                            </w:fldSimple>
+                            <w:r>
+                              <w:fldChar w:fldCharType="begin"/>
+                            </w:r>
+                            <w:r>
+                              <w:instrText xml:space="preserve"> SEQ Picture \* ARABIC </w:instrText>
+                            </w:r>
+                            <w:r>
+                              <w:fldChar w:fldCharType="separate"/>
+                            </w:r>
+                            <w:r>
+                              <w:rPr>
+                                <w:noProof/>
+                              </w:rPr>
+                              <w:t>8</w:t>
+                            </w:r>
+                            <w:r>
+                              <w:rPr>
+                                <w:noProof/>
+                              </w:rPr>
+                              <w:fldChar w:fldCharType="end"/>
+                            </w:r>
                             <w:r>
                               <w:t xml:space="preserve"> Start the </w:t>
                             </w:r>
@@ -10953,7 +11267,7 @@
           </mc:Choice>
           <mc:Fallback>
             <w:pict>
-              <v:shape w14:anchorId="59B4BC4A" id="Cuadro de texto 80" o:spid="_x0000_s1040" type="#_x0000_t202" style="position:absolute;left:0;text-align:left;margin-left:30.75pt;margin-top:321.4pt;width:382.8pt;height:.05pt;z-index:-251546624;visibility:visible;mso-wrap-style:square;mso-wrap-distance-left:9pt;mso-wrap-distance-top:0;mso-wrap-distance-right:9pt;mso-wrap-distance-bottom:0;mso-position-horizontal:absolute;mso-position-horizontal-relative:text;mso-position-vertical:absolute;mso-position-vertical-relative:text;v-text-anchor:top" o:gfxdata="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" filled="f" stroked="f">
+              <v:shape w14:anchorId="59B4BC4A" id="Cuadro de texto 80" o:spid="_x0000_s1041" type="#_x0000_t202" style="position:absolute;left:0;text-align:left;margin-left:30.75pt;margin-top:321.4pt;width:382.8pt;height:.05pt;z-index:-251546624;visibility:visible;mso-wrap-style:square;mso-wrap-distance-left:9pt;mso-wrap-distance-top:0;mso-wrap-distance-right:9pt;mso-wrap-distance-bottom:0;mso-position-horizontal:absolute;mso-position-horizontal-relative:text;mso-position-vertical:absolute;mso-position-vertical-relative:text;v-text-anchor:top" o:gfxdata="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" filled="f" stroked="f">
                 <v:textbox style="mso-fit-shape-to-text:t" inset="0,0,0,0">
                   <w:txbxContent>
                     <w:p>
@@ -10970,14 +11284,27 @@
                       <w:r>
                         <w:t>Picture 1</w:t>
                       </w:r>
-                      <w:fldSimple w:instr=" SEQ Picture \* ARABIC ">
-                        <w:r>
-                          <w:rPr>
-                            <w:noProof/>
-                          </w:rPr>
-                          <w:t>7</w:t>
-                        </w:r>
-                      </w:fldSimple>
+                      <w:r>
+                        <w:fldChar w:fldCharType="begin"/>
+                      </w:r>
+                      <w:r>
+                        <w:instrText xml:space="preserve"> SEQ Picture \* ARABIC </w:instrText>
+                      </w:r>
+                      <w:r>
+                        <w:fldChar w:fldCharType="separate"/>
+                      </w:r>
+                      <w:r>
+                        <w:rPr>
+                          <w:noProof/>
+                        </w:rPr>
+                        <w:t>8</w:t>
+                      </w:r>
+                      <w:r>
+                        <w:rPr>
+                          <w:noProof/>
+                        </w:rPr>
+                        <w:fldChar w:fldCharType="end"/>
+                      </w:r>
                       <w:r>
                         <w:t xml:space="preserve"> Start the </w:t>
                       </w:r>
@@ -11773,7 +12100,7 @@
           </mc:Choice>
           <mc:Fallback>
             <w:pict>
-              <v:shape w14:anchorId="06E5B8C4" id="Cuadro de texto 1" o:spid="_x0000_s1041" type="#_x0000_t202" style="position:absolute;left:0;text-align:left;margin-left:-5.25pt;margin-top:346.9pt;width:468.15pt;height:.05pt;z-index:-251592704;visibility:visible;mso-wrap-style:square;mso-wrap-distance-left:9pt;mso-wrap-distance-top:0;mso-wrap-distance-right:9pt;mso-wrap-distance-bottom:0;mso-position-horizontal:absolute;mso-position-horizontal-relative:text;mso-position-vertical:absolute;mso-position-vertical-relative:text;v-text-anchor:top" o:gfxdata="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" filled="f" stroked="f">
+              <v:shape w14:anchorId="06E5B8C4" id="Cuadro de texto 1" o:spid="_x0000_s1042" type="#_x0000_t202" style="position:absolute;left:0;text-align:left;margin-left:-5.25pt;margin-top:346.9pt;width:468.15pt;height:.05pt;z-index:-251592704;visibility:visible;mso-wrap-style:square;mso-wrap-distance-left:9pt;mso-wrap-distance-top:0;mso-wrap-distance-right:9pt;mso-wrap-distance-bottom:0;mso-position-horizontal:absolute;mso-position-horizontal-relative:text;mso-position-vertical:absolute;mso-position-vertical-relative:text;v-text-anchor:top" o:gfxdata="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" filled="f" stroked="f">
                 <v:textbox style="mso-fit-shape-to-text:t" inset="0,0,0,0">
                   <w:txbxContent>
                     <w:p>
@@ -12172,19 +12499,7 @@
           <w:rPr>
             <w:rStyle w:val="Hipervnculo"/>
           </w:rPr>
-          <w:t>https://</w:t>
-        </w:r>
-        <w:r>
-          <w:rPr>
-            <w:rStyle w:val="Hipervnculo"/>
-          </w:rPr>
-          <w:t>f</w:t>
-        </w:r>
-        <w:r>
-          <w:rPr>
-            <w:rStyle w:val="Hipervnculo"/>
-          </w:rPr>
-          <w:t>tp.rediris.es/mirror/apache/tomcat/tomcat-9</w:t>
+          <w:t>https://ftp.rediris.es/mirror/apache/tomcat/tomcat-9</w:t>
         </w:r>
       </w:hyperlink>
     </w:p>
@@ -12452,14 +12767,14 @@
             </mc:Choice>
             <mc:Fallback>
               <w:pict>
-                <v:group w14:anchorId="350318CE" id="Grupo 11" o:spid="_x0000_s1042" style="position:absolute;margin-left:0;margin-top:0;width:32.95pt;height:34.5pt;z-index:251659264;mso-position-horizontal:center;mso-position-horizontal-relative:right-margin-area;mso-position-vertical:center;mso-position-vertical-relative:bottom-margin-area" coordorigin="726,14496" coordsize="659,690" o:gfxdata="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">
-                  <v:rect id="Rectangle 53" o:spid="_x0000_s1043" style="position:absolute;left:831;top:14552;width:512;height:526;visibility:visible;mso-wrap-style:square;v-text-anchor:top" o:gfxdata="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" fillcolor="#943634" strokecolor="#943634"/>
-                  <v:rect id="Rectangle 54" o:spid="_x0000_s1044" style="position:absolute;left:831;top:15117;width:512;height:43;visibility:visible;mso-wrap-style:square;v-text-anchor:top" o:gfxdata="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" fillcolor="#943634" strokecolor="#943634"/>
+                <v:group w14:anchorId="350318CE" id="Grupo 11" o:spid="_x0000_s1043" style="position:absolute;margin-left:0;margin-top:0;width:32.95pt;height:34.5pt;z-index:251659264;mso-position-horizontal:center;mso-position-horizontal-relative:right-margin-area;mso-position-vertical:center;mso-position-vertical-relative:bottom-margin-area" coordorigin="726,14496" coordsize="659,690" o:gfxdata="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">
+                  <v:rect id="Rectangle 53" o:spid="_x0000_s1044" style="position:absolute;left:831;top:14552;width:512;height:526;visibility:visible;mso-wrap-style:square;v-text-anchor:top" o:gfxdata="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" fillcolor="#943634" strokecolor="#943634"/>
+                  <v:rect id="Rectangle 54" o:spid="_x0000_s1045" style="position:absolute;left:831;top:15117;width:512;height:43;visibility:visible;mso-wrap-style:square;v-text-anchor:top" o:gfxdata="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" fillcolor="#943634" strokecolor="#943634"/>
                   <v:shapetype id="_x0000_t202" coordsize="21600,21600" o:spt="202" path="m,l,21600r21600,l21600,xe">
                     <v:stroke joinstyle="miter"/>
                     <v:path gradientshapeok="t" o:connecttype="rect"/>
                   </v:shapetype>
-                  <v:shape id="Text Box 55" o:spid="_x0000_s1045" type="#_x0000_t202" style="position:absolute;left:726;top:14496;width:659;height:690;visibility:visible;mso-wrap-style:square;v-text-anchor:bottom" o:gfxdata="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" filled="f" stroked="f">
+                  <v:shape id="Text Box 55" o:spid="_x0000_s1046" type="#_x0000_t202" style="position:absolute;left:726;top:14496;width:659;height:690;visibility:visible;mso-wrap-style:square;v-text-anchor:bottom" o:gfxdata="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" filled="f" stroked="f">
                     <v:textbox inset="4.32pt,0,4.32pt,0">
                       <w:txbxContent>
                         <w:p>

</xml_diff>